<commit_message>
Agrego pizarra de Kruskal
</commit_message>
<xml_diff>
--- a/Jueves TT 1er.año DETIN.docx
+++ b/Jueves TT 1er.año DETIN.docx
@@ -1040,7 +1040,6 @@
                 <w:szCs w:val="18"/>
               </w:rPr>
             </w:pPr>
-            <w:proofErr w:type="gramStart"/>
             <w:r>
               <w:rPr>
                 <w:rFonts w:ascii="Amasis MT Pro Light" w:hAnsi="Amasis MT Pro Light"/>
@@ -1051,7 +1050,6 @@
               </w:rPr>
               <w:t>PEREZ,N.</w:t>
             </w:r>
-            <w:proofErr w:type="gramEnd"/>
           </w:p>
         </w:tc>
         <w:tc>
@@ -1183,7 +1181,6 @@
                 <w:szCs w:val="18"/>
               </w:rPr>
             </w:pPr>
-            <w:proofErr w:type="gramStart"/>
             <w:r>
               <w:rPr>
                 <w:rFonts w:ascii="Amasis MT Pro Light" w:hAnsi="Amasis MT Pro Light"/>
@@ -1194,7 +1191,6 @@
               </w:rPr>
               <w:t>PEREZ,N.</w:t>
             </w:r>
-            <w:proofErr w:type="gramEnd"/>
           </w:p>
         </w:tc>
         <w:tc>
@@ -1322,7 +1318,6 @@
                 <w:szCs w:val="18"/>
               </w:rPr>
             </w:pPr>
-            <w:proofErr w:type="gramStart"/>
             <w:r>
               <w:rPr>
                 <w:rFonts w:ascii="Amasis MT Pro Light" w:hAnsi="Amasis MT Pro Light"/>
@@ -1333,7 +1328,6 @@
               </w:rPr>
               <w:t>PEREZ,N.</w:t>
             </w:r>
-            <w:proofErr w:type="gramEnd"/>
           </w:p>
         </w:tc>
         <w:tc>
@@ -1473,7 +1467,6 @@
                 <w:szCs w:val="18"/>
               </w:rPr>
             </w:pPr>
-            <w:proofErr w:type="gramStart"/>
             <w:r>
               <w:rPr>
                 <w:rFonts w:ascii="Amasis MT Pro Light" w:hAnsi="Amasis MT Pro Light"/>
@@ -1484,7 +1477,6 @@
               </w:rPr>
               <w:t>PEREZ,N.</w:t>
             </w:r>
-            <w:proofErr w:type="gramEnd"/>
           </w:p>
         </w:tc>
         <w:tc>
@@ -1634,7 +1626,6 @@
                 <w:szCs w:val="18"/>
               </w:rPr>
             </w:pPr>
-            <w:proofErr w:type="gramStart"/>
             <w:r>
               <w:rPr>
                 <w:rFonts w:ascii="Amasis MT Pro Light" w:hAnsi="Amasis MT Pro Light"/>
@@ -1645,7 +1636,6 @@
               </w:rPr>
               <w:t>PEREZ,N.</w:t>
             </w:r>
-            <w:proofErr w:type="gramEnd"/>
           </w:p>
         </w:tc>
         <w:tc>
@@ -1796,7 +1786,6 @@
                 <w:szCs w:val="18"/>
               </w:rPr>
             </w:pPr>
-            <w:proofErr w:type="gramStart"/>
             <w:r>
               <w:rPr>
                 <w:rFonts w:ascii="Amasis MT Pro Light" w:hAnsi="Amasis MT Pro Light"/>
@@ -1807,7 +1796,6 @@
               </w:rPr>
               <w:t>PEREZ,N.</w:t>
             </w:r>
-            <w:proofErr w:type="gramEnd"/>
           </w:p>
         </w:tc>
         <w:tc>
@@ -1937,7 +1925,6 @@
                 <w:szCs w:val="18"/>
               </w:rPr>
             </w:pPr>
-            <w:proofErr w:type="gramStart"/>
             <w:r>
               <w:rPr>
                 <w:rFonts w:ascii="Amasis MT Pro Light" w:hAnsi="Amasis MT Pro Light"/>
@@ -1948,7 +1935,6 @@
               </w:rPr>
               <w:t>PEREZ,N.</w:t>
             </w:r>
-            <w:proofErr w:type="gramEnd"/>
           </w:p>
         </w:tc>
         <w:tc>
@@ -2254,7 +2240,6 @@
                 <w:szCs w:val="18"/>
               </w:rPr>
             </w:pPr>
-            <w:proofErr w:type="gramStart"/>
             <w:r>
               <w:rPr>
                 <w:rFonts w:ascii="Amasis MT Pro Light" w:hAnsi="Amasis MT Pro Light"/>
@@ -2265,7 +2250,6 @@
               </w:rPr>
               <w:t>PEREZ,N.</w:t>
             </w:r>
-            <w:proofErr w:type="gramEnd"/>
           </w:p>
         </w:tc>
         <w:tc>
@@ -2393,7 +2377,6 @@
                 <w:szCs w:val="18"/>
               </w:rPr>
             </w:pPr>
-            <w:proofErr w:type="gramStart"/>
             <w:r>
               <w:rPr>
                 <w:rFonts w:ascii="Amasis MT Pro Light" w:hAnsi="Amasis MT Pro Light"/>
@@ -2404,7 +2387,6 @@
               </w:rPr>
               <w:t>PEREZ,N.</w:t>
             </w:r>
-            <w:proofErr w:type="gramEnd"/>
           </w:p>
         </w:tc>
         <w:tc>
@@ -2504,18 +2486,16 @@
                 <w:szCs w:val="18"/>
               </w:rPr>
             </w:pPr>
-            <w:proofErr w:type="gramStart"/>
-            <w:r>
-              <w:rPr>
-                <w:rFonts w:ascii="Amasis MT Pro Light" w:hAnsi="Amasis MT Pro Light"/>
-                <w:b/>
-                <w:bCs/>
-                <w:sz w:val="18"/>
-                <w:szCs w:val="18"/>
-              </w:rPr>
-              <w:t>TDA  árboles</w:t>
-            </w:r>
-            <w:proofErr w:type="gramEnd"/>
+            <w:r>
+              <w:rPr>
+                <w:rFonts w:ascii="Amasis MT Pro Light" w:hAnsi="Amasis MT Pro Light"/>
+                <w:b/>
+                <w:bCs/>
+                <w:sz w:val="18"/>
+                <w:szCs w:val="18"/>
+              </w:rPr>
+              <w:t>TDA árboles</w:t>
+            </w:r>
             <w:r>
               <w:rPr>
                 <w:rFonts w:ascii="Amasis MT Pro Light" w:hAnsi="Amasis MT Pro Light"/>
@@ -2556,7 +2536,6 @@
                 <w:szCs w:val="18"/>
               </w:rPr>
             </w:pPr>
-            <w:proofErr w:type="gramStart"/>
             <w:r>
               <w:rPr>
                 <w:rFonts w:ascii="Amasis MT Pro Light" w:hAnsi="Amasis MT Pro Light"/>
@@ -2567,7 +2546,6 @@
               </w:rPr>
               <w:t>PEREZ,N.</w:t>
             </w:r>
-            <w:proofErr w:type="gramEnd"/>
           </w:p>
         </w:tc>
         <w:tc>
@@ -2689,25 +2667,36 @@
               </w:rPr>
               <w:t>Enunciado TP3.</w:t>
             </w:r>
-          </w:p>
-        </w:tc>
-        <w:tc>
-          <w:tcPr>
-            <w:tcW w:w="1134" w:type="dxa"/>
-            <w:vAlign w:val="center"/>
-          </w:tcPr>
-          <w:p>
-            <w:pPr>
-              <w:pStyle w:val="Encabezado"/>
-              <w:rPr>
-                <w:rFonts w:ascii="Amasis MT Pro Light" w:hAnsi="Amasis MT Pro Light"/>
-                <w:b/>
-                <w:bCs/>
-                <w:sz w:val="18"/>
-                <w:szCs w:val="18"/>
-              </w:rPr>
-            </w:pPr>
-            <w:proofErr w:type="gramStart"/>
+            <w:r>
+              <w:rPr>
+                <w:rFonts w:ascii="Amasis MT Pro Light" w:hAnsi="Amasis MT Pro Light"/>
+                <w:b/>
+                <w:bCs/>
+                <w:sz w:val="18"/>
+                <w:szCs w:val="18"/>
+                <w:highlight w:val="yellow"/>
+                <w:u w:val="single"/>
+              </w:rPr>
+              <w:t>- TPO</w:t>
+            </w:r>
+          </w:p>
+        </w:tc>
+        <w:tc>
+          <w:tcPr>
+            <w:tcW w:w="1134" w:type="dxa"/>
+            <w:vAlign w:val="center"/>
+          </w:tcPr>
+          <w:p>
+            <w:pPr>
+              <w:pStyle w:val="Encabezado"/>
+              <w:rPr>
+                <w:rFonts w:ascii="Amasis MT Pro Light" w:hAnsi="Amasis MT Pro Light"/>
+                <w:b/>
+                <w:bCs/>
+                <w:sz w:val="18"/>
+                <w:szCs w:val="18"/>
+              </w:rPr>
+            </w:pPr>
             <w:r>
               <w:rPr>
                 <w:rFonts w:ascii="Amasis MT Pro Light" w:hAnsi="Amasis MT Pro Light"/>
@@ -2718,7 +2707,6 @@
               </w:rPr>
               <w:t>PEREZ,N.</w:t>
             </w:r>
-            <w:proofErr w:type="gramEnd"/>
           </w:p>
         </w:tc>
         <w:tc>
@@ -2846,7 +2834,6 @@
                 <w:szCs w:val="18"/>
               </w:rPr>
             </w:pPr>
-            <w:proofErr w:type="gramStart"/>
             <w:r>
               <w:rPr>
                 <w:rFonts w:ascii="Amasis MT Pro Light" w:hAnsi="Amasis MT Pro Light"/>
@@ -2857,7 +2844,6 @@
               </w:rPr>
               <w:t>PEREZ,N.</w:t>
             </w:r>
-            <w:proofErr w:type="gramEnd"/>
           </w:p>
         </w:tc>
         <w:tc>
@@ -2969,7 +2955,7 @@
                 <w:sz w:val="18"/>
                 <w:szCs w:val="18"/>
               </w:rPr>
-              <w:t xml:space="preserve">Cierre de grafos y consultas. </w:t>
+              <w:t>Consultas pre parcial</w:t>
             </w:r>
             <w:r>
               <w:rPr>
@@ -2980,21 +2966,24 @@
                 <w:iCs/>
                 <w:sz w:val="18"/>
                 <w:szCs w:val="18"/>
+              </w:rPr>
+              <w:t xml:space="preserve">. </w:t>
+            </w:r>
+            <w:r>
+              <w:rPr>
+                <w:rFonts w:ascii="Amasis MT Pro Light" w:hAnsi="Amasis MT Pro Light"/>
+                <w:b/>
+                <w:bCs/>
+                <w:i/>
+                <w:iCs/>
+                <w:sz w:val="18"/>
+                <w:szCs w:val="18"/>
                 <w:highlight w:val="yellow"/>
                 <w:u w:val="single"/>
               </w:rPr>
               <w:t>Entrega TP3.</w:t>
             </w:r>
-          </w:p>
-        </w:tc>
-        <w:tc>
-          <w:tcPr>
-            <w:tcW w:w="1134" w:type="dxa"/>
-            <w:vAlign w:val="center"/>
-          </w:tcPr>
-          <w:p>
-            <w:pPr>
-              <w:pStyle w:val="Encabezado"/>
+            <w:r>
               <w:rPr>
                 <w:rFonts w:ascii="Amasis MT Pro Light" w:hAnsi="Amasis MT Pro Light"/>
                 <w:b/>
@@ -3003,10 +2992,21 @@
                 <w:iCs/>
                 <w:sz w:val="18"/>
                 <w:szCs w:val="18"/>
-              </w:rPr>
-            </w:pPr>
-            <w:proofErr w:type="gramStart"/>
-            <w:r>
+                <w:highlight w:val="yellow"/>
+                <w:u w:val="single"/>
+              </w:rPr>
+              <w:t xml:space="preserve"> - TPO</w:t>
+            </w:r>
+          </w:p>
+        </w:tc>
+        <w:tc>
+          <w:tcPr>
+            <w:tcW w:w="1134" w:type="dxa"/>
+            <w:vAlign w:val="center"/>
+          </w:tcPr>
+          <w:p>
+            <w:pPr>
+              <w:pStyle w:val="Encabezado"/>
               <w:rPr>
                 <w:rFonts w:ascii="Amasis MT Pro Light" w:hAnsi="Amasis MT Pro Light"/>
                 <w:b/>
@@ -3016,9 +3016,19 @@
                 <w:sz w:val="18"/>
                 <w:szCs w:val="18"/>
               </w:rPr>
+            </w:pPr>
+            <w:r>
+              <w:rPr>
+                <w:rFonts w:ascii="Amasis MT Pro Light" w:hAnsi="Amasis MT Pro Light"/>
+                <w:b/>
+                <w:bCs/>
+                <w:i/>
+                <w:iCs/>
+                <w:sz w:val="18"/>
+                <w:szCs w:val="18"/>
+              </w:rPr>
               <w:t>PEREZ,N.</w:t>
             </w:r>
-            <w:proofErr w:type="gramEnd"/>
           </w:p>
         </w:tc>
         <w:tc>
@@ -3276,7 +3286,17 @@
                 <w:sz w:val="18"/>
                 <w:szCs w:val="18"/>
               </w:rPr>
-              <w:t>Consultas. Otras estructuras dinámicas.</w:t>
+              <w:t>Consultas</w:t>
+            </w:r>
+            <w:r>
+              <w:rPr>
+                <w:rFonts w:ascii="Amasis MT Pro Light" w:hAnsi="Amasis MT Pro Light"/>
+                <w:b/>
+                <w:bCs/>
+                <w:sz w:val="18"/>
+                <w:szCs w:val="18"/>
+              </w:rPr>
+              <w:t xml:space="preserve"> de recuperatorio y de final.</w:t>
             </w:r>
           </w:p>
         </w:tc>
@@ -3594,7 +3614,6 @@
                 <w:szCs w:val="18"/>
               </w:rPr>
             </w:pPr>
-            <w:proofErr w:type="gramStart"/>
             <w:r>
               <w:rPr>
                 <w:rFonts w:ascii="Amasis MT Pro Light" w:hAnsi="Amasis MT Pro Light"/>
@@ -3607,7 +3626,6 @@
               </w:rPr>
               <w:t>PEREZ,N</w:t>
             </w:r>
-            <w:proofErr w:type="gramEnd"/>
           </w:p>
         </w:tc>
         <w:tc>
@@ -4993,6 +5011,7 @@
   <w:style w:type="character" w:default="1" w:styleId="Fuentedeprrafopredeter">
     <w:name w:val="Default Paragraph Font"/>
     <w:uiPriority w:val="1"/>
+    <w:semiHidden/>
     <w:unhideWhenUsed/>
   </w:style>
   <w:style w:type="table" w:default="1" w:styleId="Tablanormal">

</xml_diff>